<commit_message>
Tidying of Stata folder plus a schema for simple.xml
</commit_message>
<xml_diff>
--- a/documentation/ICTMC abstract SJB.docx
+++ b/documentation/ICTMC abstract SJB.docx
@@ -54,21 +54,19 @@
         <w:t>ing</w:t>
       </w:r>
       <w:r>
-        <w:t xml:space="preserve"> to prevent non-reporting of negative results and provide open-a</w:t>
-      </w:r>
-      <w:bookmarkStart w:id="0" w:name="_GoBack"/>
-      <w:bookmarkEnd w:id="0"/>
-      <w:r>
-        <w:t>ccess to results to inform future research. The amount of information required and the format of the results, howe</w:t>
+        <w:t xml:space="preserve"> to prevent non-reporting of negative results and provide open-access to results to inform future research. The amount of information required and the format of the results, howe</w:t>
       </w:r>
       <w:r>
         <w:t>ver, imposes a large extra work</w:t>
       </w:r>
       <w:r>
-        <w:t xml:space="preserve">load at the end of studies </w:t>
-      </w:r>
-      <w:r>
-        <w:t>CTUs. In particular, the adverse-event-</w:t>
+        <w:t>load at the end of studies</w:t>
+      </w:r>
+      <w:r>
+        <w:t xml:space="preserve"> on clinical trials units</w:t>
+      </w:r>
+      <w:r>
+        <w:t>. In particular, the adverse-event-</w:t>
       </w:r>
       <w:r>
         <w:t>reporting component requires entering:</w:t>
@@ -197,7 +195,21 @@
     </w:p>
     <w:p>
       <w:r>
-        <w:t>The tool should remove the workload on CTUs of manually entering 1000s of data points using the web-interface, which is expensive and error-prone. It should also prevent the alternative and lower quality practice of uploading pdf files with safety summaries, which are difficult to amalgamate with any other data sources, nor subject to any controls regarding content.</w:t>
+        <w:t xml:space="preserve">The tool should remove the workload on CTUs of manually entering </w:t>
+      </w:r>
+      <w:r>
+        <w:t xml:space="preserve">a large amount of </w:t>
+      </w:r>
+      <w:r>
+        <w:t>data points</w:t>
+      </w:r>
+      <w:r>
+        <w:t xml:space="preserve"> (e.g. over 1000 datum points for a recent oncology study)</w:t>
+      </w:r>
+      <w:bookmarkStart w:id="0" w:name="_GoBack"/>
+      <w:bookmarkEnd w:id="0"/>
+      <w:r>
+        <w:t xml:space="preserve"> using the web-interface, which is expensive and error-prone. It should also prevent the alternative and lower quality practice of uploading pdf files with safety summaries, which are difficult to amalgamate with any other data sources, nor subject to any controls regarding content.</w:t>
       </w:r>
     </w:p>
     <w:sectPr>

</xml_diff>